<commit_message>
Minor changes in W3S1 minutes
</commit_message>
<xml_diff>
--- a/CS2101 Group 4's W3S1 Meeting Minutes.docx
+++ b/CS2101 Group 4's W3S1 Meeting Minutes.docx
@@ -32,8 +32,6 @@
         </w:rPr>
         <w:t xml:space="preserve">CS2101 Group 4’s </w:t>
       </w:r>
-      <w:bookmarkStart w:id="0" w:name="_GoBack"/>
-      <w:bookmarkEnd w:id="0"/>
       <w:r>
         <w:rPr>
           <w:b/>
@@ -86,7 +84,31 @@
         <w:t>Attendees:</w:t>
       </w:r>
       <w:r>
-        <w:t xml:space="preserve"> Hou Ruomu, Wang Riwu, Shaun Lee, Julian Chan</w:t>
+        <w:t xml:space="preserve"> </w:t>
+      </w:r>
+      <w:proofErr w:type="spellStart"/>
+      <w:r>
+        <w:t>Hou</w:t>
+      </w:r>
+      <w:proofErr w:type="spellEnd"/>
+      <w:r>
+        <w:t xml:space="preserve"> </w:t>
+      </w:r>
+      <w:proofErr w:type="spellStart"/>
+      <w:r>
+        <w:t>Ruomu</w:t>
+      </w:r>
+      <w:proofErr w:type="spellEnd"/>
+      <w:r>
+        <w:t xml:space="preserve">, Wang </w:t>
+      </w:r>
+      <w:proofErr w:type="spellStart"/>
+      <w:r>
+        <w:t>Riwu</w:t>
+      </w:r>
+      <w:proofErr w:type="spellEnd"/>
+      <w:r>
+        <w:t>, Shaun Lee, Julian Chan</w:t>
       </w:r>
     </w:p>
     <w:p>
@@ -209,16 +231,7 @@
               <w:t xml:space="preserve"> presentation</w:t>
             </w:r>
             <w:r>
-              <w:t xml:space="preserve"> dress code as follows: </w:t>
-            </w:r>
-            <w:r>
-              <w:t xml:space="preserve">Formal, light colored long sleeved shirt, </w:t>
-            </w:r>
-            <w:r>
-              <w:t>dress pants</w:t>
-            </w:r>
-            <w:r>
-              <w:t>, and belt.</w:t>
+              <w:t xml:space="preserve"> dress code as follows: Formal, light colored long sleeved shirt, dress pants, and belt.</w:t>
             </w:r>
           </w:p>
         </w:tc>
@@ -252,16 +265,7 @@
           </w:tcPr>
           <w:p>
             <w:r>
-              <w:t>Team has discussed and agreed upon the o</w:t>
-            </w:r>
-            <w:r>
-              <w:t>rder of presentation and delegation of tasks</w:t>
-            </w:r>
-            <w:r>
-              <w:t xml:space="preserve"> for OP1(Interview skills)</w:t>
-            </w:r>
-            <w:r>
-              <w:t>:</w:t>
+              <w:t>Team has discussed and agreed upon the order of presentation and delegation of tasks for OP1(Interview skills):</w:t>
             </w:r>
           </w:p>
           <w:p>
@@ -271,10 +275,7 @@
           </w:p>
           <w:p>
             <w:r>
-              <w:t>1</w:t>
-            </w:r>
-            <w:r>
-              <w:t>) Pre-interview</w:t>
+              <w:t>1) Pre-interview</w:t>
             </w:r>
             <w:r>
               <w:t xml:space="preserve"> -</w:t>
@@ -285,34 +286,35 @@
           </w:p>
           <w:p>
             <w:r>
-              <w:t>2</w:t>
-            </w:r>
-            <w:r>
-              <w:t>) General skills</w:t>
+              <w:t>2) General skills</w:t>
             </w:r>
             <w:r>
               <w:t xml:space="preserve"> -</w:t>
             </w:r>
             <w:r>
-              <w:t xml:space="preserve"> Julian and Ruomu</w:t>
-            </w:r>
-          </w:p>
-          <w:p>
-            <w:r>
-              <w:t>3</w:t>
-            </w:r>
-            <w:r>
-              <w:t>) Type-specific skills and type-specific questions to prepare for</w:t>
-            </w:r>
-            <w:r>
-              <w:t xml:space="preserve"> and post interview</w:t>
+              <w:t xml:space="preserve"> Julian and </w:t>
+            </w:r>
+            <w:proofErr w:type="spellStart"/>
+            <w:r>
+              <w:t>Ruomu</w:t>
+            </w:r>
+            <w:proofErr w:type="spellEnd"/>
+          </w:p>
+          <w:p>
+            <w:r>
+              <w:t>3) Type-specific skills and type-specific questions to prepare for and post interview</w:t>
             </w:r>
             <w:r>
               <w:t xml:space="preserve"> -</w:t>
             </w:r>
             <w:r>
-              <w:t xml:space="preserve"> Riwu</w:t>
-            </w:r>
+              <w:t xml:space="preserve"> </w:t>
+            </w:r>
+            <w:proofErr w:type="spellStart"/>
+            <w:r>
+              <w:t>Riwu</w:t>
+            </w:r>
+            <w:proofErr w:type="spellEnd"/>
           </w:p>
           <w:p/>
         </w:tc>
@@ -346,37 +348,24 @@
           </w:tcPr>
           <w:p>
             <w:r>
-              <w:t>Team has set a milestone deadline</w:t>
-            </w:r>
-            <w:r>
-              <w:t xml:space="preserve"> for </w:t>
-            </w:r>
-            <w:r>
-              <w:t>OP1 which is for a d</w:t>
-            </w:r>
-            <w:r>
-              <w:t>raft</w:t>
-            </w:r>
-            <w:r>
-              <w:t xml:space="preserve"> presentation to be done</w:t>
-            </w:r>
-            <w:r>
-              <w:t xml:space="preserve"> and</w:t>
-            </w:r>
-            <w:r>
-              <w:t xml:space="preserve"> the presentation structure to be finalized. Individual, as well as, compiled scripts, </w:t>
-            </w:r>
-            <w:r>
-              <w:t>slides</w:t>
-            </w:r>
-            <w:r>
-              <w:t>, and research will</w:t>
-            </w:r>
-            <w:r>
-              <w:t xml:space="preserve"> be uploaded on G</w:t>
-            </w:r>
-            <w:r>
-              <w:t>ithub.</w:t>
+              <w:t>Team has</w:t>
+            </w:r>
+            <w:r>
+              <w:t xml:space="preserve"> set a milestone deadline for Oral Presentation </w:t>
+            </w:r>
+            <w:r>
+              <w:t>1 which is for a draft presentation to be done and the presentation structure to be finalized. Individual, as well as, compiled scripts, slides, and rese</w:t>
+            </w:r>
+            <w:r>
+              <w:t xml:space="preserve">arch will be uploaded on </w:t>
+            </w:r>
+            <w:proofErr w:type="spellStart"/>
+            <w:r>
+              <w:t>Github</w:t>
+            </w:r>
+            <w:proofErr w:type="spellEnd"/>
+            <w:r>
+              <w:t xml:space="preserve"> by then.</w:t>
             </w:r>
           </w:p>
           <w:p/>
@@ -464,7 +453,15 @@
           </w:tcPr>
           <w:p>
             <w:r>
-              <w:t>Team has agreed for the individual scripts for above milestone deadline to be completed earlier, in order to provide time for compilation and to facilitate smooth discussion during online meeting.</w:t>
+              <w:t>Team has agreed for the indivi</w:t>
+            </w:r>
+            <w:r>
+              <w:t xml:space="preserve">dual scripts for the software proposal on Week 4 Session 1 (01/02/2016) </w:t>
+            </w:r>
+            <w:bookmarkStart w:id="0" w:name="_GoBack"/>
+            <w:bookmarkEnd w:id="0"/>
+            <w:r>
+              <w:t>to be completed earlier, in order to provide time for compilation and to facilitate smooth discussion during online meeting.</w:t>
             </w:r>
           </w:p>
           <w:p/>
@@ -478,6 +475,7 @@
           </w:tcPr>
           <w:p>
             <w:r>
+              <w:lastRenderedPageBreak/>
               <w:t>Every team member (individually)</w:t>
             </w:r>
           </w:p>
@@ -530,13 +528,23 @@
           </w:p>
           <w:p>
             <w:r>
-              <w:t>3) Extra functionalities (basic) – Ruomu</w:t>
-            </w:r>
-          </w:p>
-          <w:p>
-            <w:r>
-              <w:t>4) Extra functionalities (advanced) - Riwu</w:t>
-            </w:r>
+              <w:t xml:space="preserve">3) Extra functionalities (basic) – </w:t>
+            </w:r>
+            <w:proofErr w:type="spellStart"/>
+            <w:r>
+              <w:t>Ruomu</w:t>
+            </w:r>
+            <w:proofErr w:type="spellEnd"/>
+          </w:p>
+          <w:p>
+            <w:r>
+              <w:t xml:space="preserve">4) Extra functionalities (advanced) - </w:t>
+            </w:r>
+            <w:proofErr w:type="spellStart"/>
+            <w:r>
+              <w:t>Riwu</w:t>
+            </w:r>
+            <w:proofErr w:type="spellEnd"/>
           </w:p>
         </w:tc>
         <w:tc>

</xml_diff>